<commit_message>
Se añaden ultimos documentos de la fase 2
</commit_message>
<xml_diff>
--- a/Fase 2/Evidencias Grupales/2.4_GuiaEstudiante_Fase 2_DesarrolloProyecto APT.docx
+++ b/Fase 2/Evidencias Grupales/2.4_GuiaEstudiante_Fase 2_DesarrolloProyecto APT.docx
@@ -162,6 +162,7 @@
                                 </w:rPr>
                                 <w:t xml:space="preserve">Asignatura </w:t>
                               </w:r>
+                              <w:proofErr w:type="spellStart"/>
                               <w:r>
                                 <w:rPr>
                                   <w:b/>
@@ -171,6 +172,7 @@
                                 </w:rPr>
                                 <w:t>Capstone</w:t>
                               </w:r>
+                              <w:proofErr w:type="spellEnd"/>
                             </w:p>
                           </w:txbxContent>
                         </wps:txbx>
@@ -643,8 +645,93 @@
                 <w:szCs w:val="20"/>
                 <w:lang w:eastAsia="es-CL"/>
               </w:rPr>
-              <w:t>Se ha desarrollado todo lo del front-end por parte del usuario, aún queda pendiente la vista del admin, igualmente se presentan avances en el back-end y se comienza con el desarrollo del modelo de Deep learning</w:t>
-            </w:r>
+              <w:t xml:space="preserve">Se ha desarrollado todo lo del </w:t>
+            </w:r>
+            <w:proofErr w:type="spellStart"/>
+            <w:r>
+              <w:rPr>
+                <w:rFonts w:ascii="Calibri" w:hAnsi="Calibri" w:cs="Arial"/>
+                <w:i/>
+                <w:color w:val="548DD4"/>
+                <w:sz w:val="20"/>
+                <w:szCs w:val="20"/>
+                <w:lang w:eastAsia="es-CL"/>
+              </w:rPr>
+              <w:t>front-end</w:t>
+            </w:r>
+            <w:proofErr w:type="spellEnd"/>
+            <w:r>
+              <w:rPr>
+                <w:rFonts w:ascii="Calibri" w:hAnsi="Calibri" w:cs="Arial"/>
+                <w:i/>
+                <w:color w:val="548DD4"/>
+                <w:sz w:val="20"/>
+                <w:szCs w:val="20"/>
+                <w:lang w:eastAsia="es-CL"/>
+              </w:rPr>
+              <w:t xml:space="preserve"> por parte del usuario, aún queda pendiente la vista del </w:t>
+            </w:r>
+            <w:proofErr w:type="spellStart"/>
+            <w:r>
+              <w:rPr>
+                <w:rFonts w:ascii="Calibri" w:hAnsi="Calibri" w:cs="Arial"/>
+                <w:i/>
+                <w:color w:val="548DD4"/>
+                <w:sz w:val="20"/>
+                <w:szCs w:val="20"/>
+                <w:lang w:eastAsia="es-CL"/>
+              </w:rPr>
+              <w:t>admin</w:t>
+            </w:r>
+            <w:proofErr w:type="spellEnd"/>
+            <w:r>
+              <w:rPr>
+                <w:rFonts w:ascii="Calibri" w:hAnsi="Calibri" w:cs="Arial"/>
+                <w:i/>
+                <w:color w:val="548DD4"/>
+                <w:sz w:val="20"/>
+                <w:szCs w:val="20"/>
+                <w:lang w:eastAsia="es-CL"/>
+              </w:rPr>
+              <w:t>, igualmente se presentan avances en el back-</w:t>
+            </w:r>
+            <w:proofErr w:type="spellStart"/>
+            <w:r>
+              <w:rPr>
+                <w:rFonts w:ascii="Calibri" w:hAnsi="Calibri" w:cs="Arial"/>
+                <w:i/>
+                <w:color w:val="548DD4"/>
+                <w:sz w:val="20"/>
+                <w:szCs w:val="20"/>
+                <w:lang w:eastAsia="es-CL"/>
+              </w:rPr>
+              <w:t>end</w:t>
+            </w:r>
+            <w:proofErr w:type="spellEnd"/>
+            <w:r>
+              <w:rPr>
+                <w:rFonts w:ascii="Calibri" w:hAnsi="Calibri" w:cs="Arial"/>
+                <w:i/>
+                <w:color w:val="548DD4"/>
+                <w:sz w:val="20"/>
+                <w:szCs w:val="20"/>
+                <w:lang w:eastAsia="es-CL"/>
+              </w:rPr>
+              <w:t xml:space="preserve"> y se comienza con el desarrollo del modelo de Deep </w:t>
+            </w:r>
+            <w:proofErr w:type="spellStart"/>
+            <w:r>
+              <w:rPr>
+                <w:rFonts w:ascii="Calibri" w:hAnsi="Calibri" w:cs="Arial"/>
+                <w:i/>
+                <w:color w:val="548DD4"/>
+                <w:sz w:val="20"/>
+                <w:szCs w:val="20"/>
+                <w:lang w:eastAsia="es-CL"/>
+              </w:rPr>
+              <w:t>learning</w:t>
+            </w:r>
+            <w:proofErr w:type="spellEnd"/>
           </w:p>
         </w:tc>
       </w:tr>
@@ -906,6 +993,7 @@
                 <w:lang w:eastAsia="es-CL"/>
               </w:rPr>
             </w:pPr>
+            <w:proofErr w:type="spellStart"/>
             <w:r>
               <w:rPr>
                 <w:rFonts w:ascii="Calibri" w:hAnsi="Calibri" w:cs="Arial"/>
@@ -916,7 +1004,20 @@
                 <w:szCs w:val="20"/>
                 <w:lang w:eastAsia="es-CL"/>
               </w:rPr>
-              <w:t>Product Backlog (Excel)</w:t>
+              <w:t>Product</w:t>
+            </w:r>
+            <w:proofErr w:type="spellEnd"/>
+            <w:r>
+              <w:rPr>
+                <w:rFonts w:ascii="Calibri" w:hAnsi="Calibri" w:cs="Arial"/>
+                <w:b/>
+                <w:i/>
+                <w:color w:val="548DD4"/>
+                <w:sz w:val="20"/>
+                <w:szCs w:val="20"/>
+                <w:lang w:eastAsia="es-CL"/>
+              </w:rPr>
+              <w:t xml:space="preserve"> Backlog (Excel)</w:t>
             </w:r>
           </w:p>
           <w:p>
@@ -947,12 +1048,10 @@
                 <w:szCs w:val="20"/>
                 <w:lang w:eastAsia="es-CL"/>
               </w:rPr>
-              <w:t>Sprint planning (Word)</w:t>
-            </w:r>
-          </w:p>
-          <w:p>
-            <w:pPr>
-              <w:jc w:val="both"/>
+              <w:t xml:space="preserve">Sprint </w:t>
+            </w:r>
+            <w:proofErr w:type="spellStart"/>
+            <w:r>
               <w:rPr>
                 <w:rFonts w:ascii="Calibri" w:hAnsi="Calibri" w:cs="Arial"/>
                 <w:b/>
@@ -962,7 +1061,9 @@
                 <w:szCs w:val="20"/>
                 <w:lang w:eastAsia="es-CL"/>
               </w:rPr>
-            </w:pPr>
+              <w:t>planning</w:t>
+            </w:r>
+            <w:proofErr w:type="spellEnd"/>
             <w:r>
               <w:rPr>
                 <w:rFonts w:ascii="Calibri" w:hAnsi="Calibri" w:cs="Arial"/>
@@ -973,7 +1074,59 @@
                 <w:szCs w:val="20"/>
                 <w:lang w:eastAsia="es-CL"/>
               </w:rPr>
-              <w:t xml:space="preserve">De la misma manera se presenta desarrollo de la aplicación, tanto front como back en el siguiente repositorio de </w:t>
+              <w:t xml:space="preserve"> (Word)</w:t>
+            </w:r>
+          </w:p>
+          <w:p>
+            <w:pPr>
+              <w:jc w:val="both"/>
+              <w:rPr>
+                <w:rFonts w:ascii="Calibri" w:hAnsi="Calibri" w:cs="Arial"/>
+                <w:b/>
+                <w:i/>
+                <w:color w:val="548DD4"/>
+                <w:sz w:val="20"/>
+                <w:szCs w:val="20"/>
+                <w:lang w:eastAsia="es-CL"/>
+              </w:rPr>
+            </w:pPr>
+            <w:r>
+              <w:rPr>
+                <w:rFonts w:ascii="Calibri" w:hAnsi="Calibri" w:cs="Arial"/>
+                <w:b/>
+                <w:i/>
+                <w:color w:val="548DD4"/>
+                <w:sz w:val="20"/>
+                <w:szCs w:val="20"/>
+                <w:lang w:eastAsia="es-CL"/>
+              </w:rPr>
+              <w:t xml:space="preserve">De la misma manera se presenta desarrollo de la aplicación, tanto </w:t>
+            </w:r>
+            <w:proofErr w:type="spellStart"/>
+            <w:r>
+              <w:rPr>
+                <w:rFonts w:ascii="Calibri" w:hAnsi="Calibri" w:cs="Arial"/>
+                <w:b/>
+                <w:i/>
+                <w:color w:val="548DD4"/>
+                <w:sz w:val="20"/>
+                <w:szCs w:val="20"/>
+                <w:lang w:eastAsia="es-CL"/>
+              </w:rPr>
+              <w:t>front</w:t>
+            </w:r>
+            <w:proofErr w:type="spellEnd"/>
+            <w:r>
+              <w:rPr>
+                <w:rFonts w:ascii="Calibri" w:hAnsi="Calibri" w:cs="Arial"/>
+                <w:b/>
+                <w:i/>
+                <w:color w:val="548DD4"/>
+                <w:sz w:val="20"/>
+                <w:szCs w:val="20"/>
+                <w:lang w:eastAsia="es-CL"/>
+              </w:rPr>
+              <w:t xml:space="preserve"> como back en el siguiente repositorio de </w:t>
             </w:r>
             <w:hyperlink r:id="rId10" w:history="1">
               <w:r>
@@ -986,31 +1139,7 @@
                   <w:szCs w:val="20"/>
                   <w:lang w:eastAsia="es-CL"/>
                 </w:rPr>
-                <w:t>GitH</w:t>
-              </w:r>
-              <w:r>
-                <w:rPr>
-                  <w:rStyle w:val="Hipervnculo"/>
-                  <w:rFonts w:ascii="Calibri" w:hAnsi="Calibri" w:cs="Arial"/>
-                  <w:b/>
-                  <w:i/>
-                  <w:sz w:val="20"/>
-                  <w:szCs w:val="20"/>
-                  <w:lang w:eastAsia="es-CL"/>
-                </w:rPr>
-                <w:t>u</w:t>
-              </w:r>
-              <w:r>
-                <w:rPr>
-                  <w:rStyle w:val="Hipervnculo"/>
-                  <w:rFonts w:ascii="Calibri" w:hAnsi="Calibri" w:cs="Arial"/>
-                  <w:b/>
-                  <w:i/>
-                  <w:sz w:val="20"/>
-                  <w:szCs w:val="20"/>
-                  <w:lang w:eastAsia="es-CL"/>
-                </w:rPr>
-                <w:t>b</w:t>
+                <w:t>GitHub</w:t>
               </w:r>
             </w:hyperlink>
             <w:r>
@@ -1490,8 +1619,19 @@
                 <w:sz w:val="18"/>
                 <w:szCs w:val="18"/>
               </w:rPr>
-              <w:t>Desarrollar front-end</w:t>
-            </w:r>
+              <w:t xml:space="preserve">Desarrollar </w:t>
+            </w:r>
+            <w:proofErr w:type="spellStart"/>
+            <w:r>
+              <w:rPr>
+                <w:i/>
+                <w:color w:val="548DD4"/>
+                <w:sz w:val="18"/>
+                <w:szCs w:val="18"/>
+              </w:rPr>
+              <w:t>front-end</w:t>
+            </w:r>
+            <w:proofErr w:type="spellEnd"/>
           </w:p>
         </w:tc>
         <w:tc>
@@ -1529,6 +1669,7 @@
                 <w:szCs w:val="14"/>
               </w:rPr>
             </w:pPr>
+            <w:proofErr w:type="spellStart"/>
             <w:r>
               <w:rPr>
                 <w:i/>
@@ -1536,20 +1677,19 @@
                 <w:sz w:val="14"/>
                 <w:szCs w:val="14"/>
               </w:rPr>
-              <w:t>android studio</w:t>
-            </w:r>
-          </w:p>
-          <w:p>
-            <w:pPr>
-              <w:spacing w:after="0"/>
-              <w:jc w:val="both"/>
+              <w:t>android</w:t>
+            </w:r>
+            <w:proofErr w:type="spellEnd"/>
+            <w:r>
               <w:rPr>
                 <w:i/>
                 <w:color w:val="548DD4"/>
                 <w:sz w:val="14"/>
                 <w:szCs w:val="14"/>
               </w:rPr>
-            </w:pPr>
+              <w:t xml:space="preserve"> </w:t>
+            </w:r>
+            <w:proofErr w:type="spellStart"/>
             <w:r>
               <w:rPr>
                 <w:i/>
@@ -1557,6 +1697,28 @@
                 <w:sz w:val="14"/>
                 <w:szCs w:val="14"/>
               </w:rPr>
+              <w:t>studio</w:t>
+            </w:r>
+            <w:proofErr w:type="spellEnd"/>
+          </w:p>
+          <w:p>
+            <w:pPr>
+              <w:spacing w:after="0"/>
+              <w:jc w:val="both"/>
+              <w:rPr>
+                <w:i/>
+                <w:color w:val="548DD4"/>
+                <w:sz w:val="14"/>
+                <w:szCs w:val="14"/>
+              </w:rPr>
+            </w:pPr>
+            <w:r>
+              <w:rPr>
+                <w:i/>
+                <w:color w:val="548DD4"/>
+                <w:sz w:val="14"/>
+                <w:szCs w:val="14"/>
+              </w:rPr>
               <w:t>JavaScript</w:t>
             </w:r>
           </w:p>
@@ -1571,6 +1733,7 @@
                 <w:szCs w:val="16"/>
               </w:rPr>
             </w:pPr>
+            <w:proofErr w:type="spellStart"/>
             <w:r>
               <w:rPr>
                 <w:i/>
@@ -1580,6 +1743,7 @@
               </w:rPr>
               <w:t>Css</w:t>
             </w:r>
+            <w:proofErr w:type="spellEnd"/>
           </w:p>
           <w:p>
             <w:pPr>
@@ -1592,6 +1756,7 @@
                 <w:szCs w:val="16"/>
               </w:rPr>
             </w:pPr>
+            <w:proofErr w:type="spellStart"/>
             <w:r>
               <w:rPr>
                 <w:i/>
@@ -1601,6 +1766,7 @@
               </w:rPr>
               <w:t>Html</w:t>
             </w:r>
+            <w:proofErr w:type="spellEnd"/>
           </w:p>
           <w:p>
             <w:pPr>
@@ -1613,6 +1779,7 @@
                 <w:szCs w:val="16"/>
               </w:rPr>
             </w:pPr>
+            <w:proofErr w:type="spellStart"/>
             <w:r>
               <w:rPr>
                 <w:i/>
@@ -1622,6 +1789,7 @@
               </w:rPr>
               <w:t>Kotlin</w:t>
             </w:r>
+            <w:proofErr w:type="spellEnd"/>
           </w:p>
           <w:p>
             <w:pPr>
@@ -1632,6 +1800,7 @@
                 <w:szCs w:val="24"/>
               </w:rPr>
             </w:pPr>
+            <w:proofErr w:type="spellStart"/>
             <w:r>
               <w:rPr>
                 <w:i/>
@@ -1641,6 +1810,7 @@
               </w:rPr>
               <w:t>Sqlite</w:t>
             </w:r>
+            <w:proofErr w:type="spellEnd"/>
           </w:p>
         </w:tc>
         <w:tc>
@@ -1763,7 +1933,7 @@
                 <w:szCs w:val="20"/>
                 <w:lang w:eastAsia="es-CL"/>
               </w:rPr>
-              <w:t>En progreso</w:t>
+              <w:t>Terminada</w:t>
             </w:r>
           </w:p>
         </w:tc>
@@ -1824,8 +1994,26 @@
                 <w:sz w:val="18"/>
                 <w:szCs w:val="18"/>
               </w:rPr>
-              <w:t xml:space="preserve">Desarrollo de soluciones informáticas/ </w:t>
-            </w:r>
+              <w:t>Desarrollo de soluciones informáticas/ Construir modelos de datos</w:t>
+            </w:r>
+          </w:p>
+        </w:tc>
+        <w:tc>
+          <w:tcPr>
+            <w:tcW w:w="1219" w:type="dxa"/>
+          </w:tcPr>
+          <w:p>
+            <w:pPr>
+              <w:jc w:val="both"/>
+              <w:rPr>
+                <w:rFonts w:ascii="Calibri" w:hAnsi="Calibri" w:cs="Arial"/>
+                <w:i/>
+                <w:color w:val="548DD4"/>
+                <w:sz w:val="18"/>
+                <w:szCs w:val="20"/>
+                <w:lang w:eastAsia="es-CL"/>
+              </w:rPr>
+            </w:pPr>
             <w:r>
               <w:rPr>
                 <w:i/>
@@ -1833,8 +2021,9 @@
                 <w:sz w:val="18"/>
                 <w:szCs w:val="18"/>
               </w:rPr>
-              <w:t>Construir modelos</w:t>
-            </w:r>
+              <w:t>Desarrollar Back-</w:t>
+            </w:r>
+            <w:proofErr w:type="spellStart"/>
             <w:r>
               <w:rPr>
                 <w:i/>
@@ -1842,91 +2031,88 @@
                 <w:sz w:val="18"/>
                 <w:szCs w:val="18"/>
               </w:rPr>
-              <w:t xml:space="preserve"> de datos</w:t>
-            </w:r>
-          </w:p>
-        </w:tc>
-        <w:tc>
-          <w:tcPr>
-            <w:tcW w:w="1219" w:type="dxa"/>
-          </w:tcPr>
-          <w:p>
-            <w:pPr>
-              <w:jc w:val="both"/>
-              <w:rPr>
-                <w:rFonts w:ascii="Calibri" w:hAnsi="Calibri" w:cs="Arial"/>
-                <w:i/>
-                <w:color w:val="548DD4"/>
-                <w:sz w:val="18"/>
-                <w:szCs w:val="20"/>
-                <w:lang w:eastAsia="es-CL"/>
-              </w:rPr>
-            </w:pPr>
-            <w:r>
+              <w:t>end</w:t>
+            </w:r>
+            <w:proofErr w:type="spellEnd"/>
+          </w:p>
+        </w:tc>
+        <w:tc>
+          <w:tcPr>
+            <w:tcW w:w="1134" w:type="dxa"/>
+          </w:tcPr>
+          <w:p>
+            <w:pPr>
+              <w:jc w:val="both"/>
               <w:rPr>
                 <w:i/>
                 <w:color w:val="548DD4"/>
                 <w:sz w:val="18"/>
                 <w:szCs w:val="18"/>
               </w:rPr>
-              <w:t>Desarrollar Back-end</w:t>
-            </w:r>
-          </w:p>
-        </w:tc>
-        <w:tc>
-          <w:tcPr>
-            <w:tcW w:w="1134" w:type="dxa"/>
-          </w:tcPr>
-          <w:p>
-            <w:pPr>
-              <w:jc w:val="both"/>
+            </w:pPr>
+            <w:r>
               <w:rPr>
                 <w:i/>
                 <w:color w:val="548DD4"/>
                 <w:sz w:val="18"/>
                 <w:szCs w:val="18"/>
               </w:rPr>
-            </w:pPr>
-            <w:r>
+              <w:t>Tecnologías</w:t>
+            </w:r>
+          </w:p>
+          <w:p>
+            <w:pPr>
+              <w:jc w:val="both"/>
               <w:rPr>
                 <w:i/>
                 <w:color w:val="548DD4"/>
                 <w:sz w:val="18"/>
                 <w:szCs w:val="18"/>
               </w:rPr>
-              <w:t>Tecnologías</w:t>
-            </w:r>
-          </w:p>
-          <w:p>
-            <w:pPr>
-              <w:jc w:val="both"/>
+            </w:pPr>
+            <w:r>
               <w:rPr>
                 <w:i/>
                 <w:color w:val="548DD4"/>
                 <w:sz w:val="18"/>
                 <w:szCs w:val="18"/>
               </w:rPr>
-            </w:pPr>
-            <w:r>
+              <w:t>Django: 5.2.X</w:t>
+            </w:r>
+          </w:p>
+          <w:p>
+            <w:pPr>
+              <w:jc w:val="both"/>
               <w:rPr>
                 <w:i/>
                 <w:color w:val="548DD4"/>
                 <w:sz w:val="18"/>
                 <w:szCs w:val="18"/>
               </w:rPr>
-              <w:t>Django: 5.2.X</w:t>
-            </w:r>
-          </w:p>
-          <w:p>
-            <w:pPr>
-              <w:jc w:val="both"/>
+            </w:pPr>
+            <w:r>
               <w:rPr>
                 <w:i/>
                 <w:color w:val="548DD4"/>
                 <w:sz w:val="18"/>
                 <w:szCs w:val="18"/>
               </w:rPr>
-            </w:pPr>
+              <w:t>PostgreSQL</w:t>
+            </w:r>
+          </w:p>
+          <w:p>
+            <w:pPr>
+              <w:jc w:val="both"/>
+              <w:rPr>
+                <w:rFonts w:ascii="Calibri" w:hAnsi="Calibri" w:cs="Arial"/>
+                <w:i/>
+                <w:color w:val="548DD4"/>
+                <w:sz w:val="18"/>
+                <w:szCs w:val="20"/>
+                <w:lang w:eastAsia="es-CL"/>
+              </w:rPr>
+            </w:pPr>
+            <w:proofErr w:type="spellStart"/>
             <w:r>
               <w:rPr>
                 <w:i/>
@@ -1934,21 +2120,9 @@
                 <w:sz w:val="18"/>
                 <w:szCs w:val="18"/>
               </w:rPr>
-              <w:t>PostgreSQL</w:t>
-            </w:r>
-          </w:p>
-          <w:p>
-            <w:pPr>
-              <w:jc w:val="both"/>
-              <w:rPr>
-                <w:rFonts w:ascii="Calibri" w:hAnsi="Calibri" w:cs="Arial"/>
-                <w:i/>
-                <w:color w:val="548DD4"/>
-                <w:sz w:val="18"/>
-                <w:szCs w:val="20"/>
-                <w:lang w:eastAsia="es-CL"/>
-              </w:rPr>
-            </w:pPr>
+              <w:t>OpenAPI</w:t>
+            </w:r>
+            <w:proofErr w:type="spellEnd"/>
             <w:r>
               <w:rPr>
                 <w:i/>
@@ -1956,7 +2130,7 @@
                 <w:sz w:val="18"/>
                 <w:szCs w:val="18"/>
               </w:rPr>
-              <w:t>OpenAPI 3</w:t>
+              <w:t xml:space="preserve"> 3</w:t>
             </w:r>
           </w:p>
         </w:tc>
@@ -2014,8 +2188,21 @@
                 <w:szCs w:val="20"/>
                 <w:lang w:eastAsia="es-CL"/>
               </w:rPr>
-              <w:t>Esteban Nuñez</w:t>
-            </w:r>
+              <w:t xml:space="preserve">Esteban </w:t>
+            </w:r>
+            <w:proofErr w:type="spellStart"/>
+            <w:r>
+              <w:rPr>
+                <w:rFonts w:ascii="Calibri" w:hAnsi="Calibri" w:cs="Arial"/>
+                <w:i/>
+                <w:color w:val="548DD4"/>
+                <w:sz w:val="18"/>
+                <w:szCs w:val="20"/>
+                <w:lang w:eastAsia="es-CL"/>
+              </w:rPr>
+              <w:t>Nuñez</w:t>
+            </w:r>
+            <w:proofErr w:type="spellEnd"/>
           </w:p>
           <w:p>
             <w:pPr>
@@ -2260,17 +2447,43 @@
                 <w:lang w:eastAsia="es-CL"/>
               </w:rPr>
             </w:pPr>
-            <w:r>
-              <w:rPr>
-                <w:rFonts w:ascii="Calibri" w:hAnsi="Calibri" w:cs="Arial"/>
-                <w:i/>
-                <w:color w:val="548DD4"/>
-                <w:sz w:val="18"/>
-                <w:szCs w:val="20"/>
-                <w:lang w:eastAsia="es-CL"/>
-              </w:rPr>
-              <w:t>Matias Acum</w:t>
-            </w:r>
+            <w:proofErr w:type="spellStart"/>
+            <w:r>
+              <w:rPr>
+                <w:rFonts w:ascii="Calibri" w:hAnsi="Calibri" w:cs="Arial"/>
+                <w:i/>
+                <w:color w:val="548DD4"/>
+                <w:sz w:val="18"/>
+                <w:szCs w:val="20"/>
+                <w:lang w:eastAsia="es-CL"/>
+              </w:rPr>
+              <w:t>Matias</w:t>
+            </w:r>
+            <w:proofErr w:type="spellEnd"/>
+            <w:r>
+              <w:rPr>
+                <w:rFonts w:ascii="Calibri" w:hAnsi="Calibri" w:cs="Arial"/>
+                <w:i/>
+                <w:color w:val="548DD4"/>
+                <w:sz w:val="18"/>
+                <w:szCs w:val="20"/>
+                <w:lang w:eastAsia="es-CL"/>
+              </w:rPr>
+              <w:t xml:space="preserve"> </w:t>
+            </w:r>
+            <w:proofErr w:type="spellStart"/>
+            <w:r>
+              <w:rPr>
+                <w:rFonts w:ascii="Calibri" w:hAnsi="Calibri" w:cs="Arial"/>
+                <w:i/>
+                <w:color w:val="548DD4"/>
+                <w:sz w:val="18"/>
+                <w:szCs w:val="20"/>
+                <w:lang w:eastAsia="es-CL"/>
+              </w:rPr>
+              <w:t>Acum</w:t>
+            </w:r>
+            <w:proofErr w:type="spellEnd"/>
           </w:p>
         </w:tc>
         <w:tc>
@@ -2327,8 +2540,21 @@
                 <w:szCs w:val="20"/>
                 <w:lang w:eastAsia="es-CL"/>
               </w:rPr>
-              <w:t>En progeso</w:t>
-            </w:r>
+              <w:t xml:space="preserve">En </w:t>
+            </w:r>
+            <w:proofErr w:type="spellStart"/>
+            <w:r>
+              <w:rPr>
+                <w:rFonts w:ascii="Calibri" w:hAnsi="Calibri" w:cs="Arial"/>
+                <w:i/>
+                <w:color w:val="548DD4"/>
+                <w:sz w:val="18"/>
+                <w:szCs w:val="20"/>
+                <w:lang w:eastAsia="es-CL"/>
+              </w:rPr>
+              <w:t>progeso</w:t>
+            </w:r>
+            <w:proofErr w:type="spellEnd"/>
           </w:p>
         </w:tc>
         <w:tc>
@@ -2386,7 +2612,47 @@
                 <w:sz w:val="18"/>
                 <w:szCs w:val="18"/>
               </w:rPr>
-              <w:t>Gestionar datos y Data Scientist de soluciones en big data.</w:t>
+              <w:t xml:space="preserve">Gestionar datos y Data </w:t>
+            </w:r>
+            <w:proofErr w:type="spellStart"/>
+            <w:r>
+              <w:rPr>
+                <w:i/>
+                <w:color w:val="548DD4"/>
+                <w:sz w:val="18"/>
+                <w:szCs w:val="18"/>
+              </w:rPr>
+              <w:t>Scientist</w:t>
+            </w:r>
+            <w:proofErr w:type="spellEnd"/>
+            <w:r>
+              <w:rPr>
+                <w:i/>
+                <w:color w:val="548DD4"/>
+                <w:sz w:val="18"/>
+                <w:szCs w:val="18"/>
+              </w:rPr>
+              <w:t xml:space="preserve"> de soluciones en </w:t>
+            </w:r>
+            <w:proofErr w:type="spellStart"/>
+            <w:r>
+              <w:rPr>
+                <w:i/>
+                <w:color w:val="548DD4"/>
+                <w:sz w:val="18"/>
+                <w:szCs w:val="18"/>
+              </w:rPr>
+              <w:t>big</w:t>
+            </w:r>
+            <w:proofErr w:type="spellEnd"/>
+            <w:r>
+              <w:rPr>
+                <w:i/>
+                <w:color w:val="548DD4"/>
+                <w:sz w:val="18"/>
+                <w:szCs w:val="18"/>
+              </w:rPr>
+              <w:t xml:space="preserve"> data.</w:t>
             </w:r>
           </w:p>
         </w:tc>
@@ -2451,6 +2717,7 @@
                 <w:szCs w:val="18"/>
               </w:rPr>
             </w:pPr>
+            <w:proofErr w:type="spellStart"/>
             <w:r>
               <w:rPr>
                 <w:i/>
@@ -2458,7 +2725,17 @@
                 <w:sz w:val="18"/>
                 <w:szCs w:val="18"/>
               </w:rPr>
-              <w:t>python 3.13.X</w:t>
+              <w:t>python</w:t>
+            </w:r>
+            <w:proofErr w:type="spellEnd"/>
+            <w:r>
+              <w:rPr>
+                <w:i/>
+                <w:color w:val="548DD4"/>
+                <w:sz w:val="18"/>
+                <w:szCs w:val="18"/>
+              </w:rPr>
+              <w:t xml:space="preserve"> 3.13.X</w:t>
             </w:r>
           </w:p>
           <w:p>
@@ -2529,8 +2806,21 @@
                 <w:szCs w:val="20"/>
                 <w:lang w:eastAsia="es-CL"/>
               </w:rPr>
-              <w:t>Esteban Nuñez</w:t>
-            </w:r>
+              <w:t xml:space="preserve">Esteban </w:t>
+            </w:r>
+            <w:proofErr w:type="spellStart"/>
+            <w:r>
+              <w:rPr>
+                <w:rFonts w:ascii="Calibri" w:hAnsi="Calibri" w:cs="Arial"/>
+                <w:i/>
+                <w:color w:val="548DD4"/>
+                <w:sz w:val="18"/>
+                <w:szCs w:val="20"/>
+                <w:lang w:eastAsia="es-CL"/>
+              </w:rPr>
+              <w:t>Nuñez</w:t>
+            </w:r>
+            <w:proofErr w:type="spellEnd"/>
           </w:p>
         </w:tc>
         <w:tc>
@@ -2587,7 +2877,7 @@
                 <w:szCs w:val="20"/>
                 <w:lang w:eastAsia="es-CL"/>
               </w:rPr>
-              <w:t>Planificada</w:t>
+              <w:t>Terminada</w:t>
             </w:r>
           </w:p>
         </w:tc>
@@ -2616,7 +2906,31 @@
                 <w:szCs w:val="20"/>
                 <w:lang w:eastAsia="es-CL"/>
               </w:rPr>
-              <w:t>Sin ajustes</w:t>
+              <w:t xml:space="preserve">El desarrollo se le delega a Matías </w:t>
+            </w:r>
+            <w:proofErr w:type="spellStart"/>
+            <w:r>
+              <w:rPr>
+                <w:rFonts w:ascii="Calibri" w:hAnsi="Calibri" w:cs="Arial"/>
+                <w:i/>
+                <w:color w:val="548DD4"/>
+                <w:sz w:val="18"/>
+                <w:szCs w:val="20"/>
+                <w:lang w:eastAsia="es-CL"/>
+              </w:rPr>
+              <w:t>Acum</w:t>
+            </w:r>
+            <w:proofErr w:type="spellEnd"/>
+            <w:r>
+              <w:rPr>
+                <w:rFonts w:ascii="Calibri" w:hAnsi="Calibri" w:cs="Arial"/>
+                <w:i/>
+                <w:color w:val="548DD4"/>
+                <w:sz w:val="18"/>
+                <w:szCs w:val="20"/>
+                <w:lang w:eastAsia="es-CL"/>
+              </w:rPr>
+              <w:t xml:space="preserve"> y Diego Solar</w:t>
             </w:r>
           </w:p>
         </w:tc>
@@ -2696,8 +3010,9 @@
                 <w:sz w:val="18"/>
                 <w:szCs w:val="18"/>
               </w:rPr>
-              <w:t>Amazon</w:t>
-            </w:r>
+              <w:t xml:space="preserve">Amazon Web </w:t>
+            </w:r>
+            <w:proofErr w:type="spellStart"/>
             <w:r>
               <w:rPr>
                 <w:i/>
@@ -2705,8 +3020,9 @@
                 <w:sz w:val="18"/>
                 <w:szCs w:val="18"/>
               </w:rPr>
-              <w:t xml:space="preserve"> Web Services</w:t>
-            </w:r>
+              <w:t>Services</w:t>
+            </w:r>
+            <w:proofErr w:type="spellEnd"/>
           </w:p>
         </w:tc>
         <w:tc>
@@ -2764,230 +3080,6 @@
                 <w:lang w:eastAsia="es-CL"/>
               </w:rPr>
               <w:t>Diego Solar</w:t>
-            </w:r>
-          </w:p>
-        </w:tc>
-        <w:tc>
-          <w:tcPr>
-            <w:tcW w:w="1276" w:type="dxa"/>
-          </w:tcPr>
-          <w:p>
-            <w:pPr>
-              <w:jc w:val="both"/>
-              <w:rPr>
-                <w:rFonts w:ascii="Calibri" w:hAnsi="Calibri" w:cs="Arial"/>
-                <w:i/>
-                <w:color w:val="548DD4"/>
-                <w:sz w:val="18"/>
-                <w:szCs w:val="20"/>
-                <w:lang w:eastAsia="es-CL"/>
-              </w:rPr>
-            </w:pPr>
-            <w:r>
-              <w:rPr>
-                <w:rFonts w:ascii="Calibri" w:hAnsi="Calibri" w:cs="Arial"/>
-                <w:i/>
-                <w:color w:val="548DD4"/>
-                <w:sz w:val="18"/>
-                <w:szCs w:val="20"/>
-                <w:lang w:eastAsia="es-CL"/>
-              </w:rPr>
-              <w:t>Sin observaciones</w:t>
-            </w:r>
-          </w:p>
-        </w:tc>
-        <w:tc>
-          <w:tcPr>
-            <w:tcW w:w="1418" w:type="dxa"/>
-          </w:tcPr>
-          <w:p>
-            <w:pPr>
-              <w:jc w:val="both"/>
-              <w:rPr>
-                <w:rFonts w:ascii="Calibri" w:hAnsi="Calibri" w:cs="Arial"/>
-                <w:i/>
-                <w:color w:val="548DD4"/>
-                <w:sz w:val="18"/>
-                <w:szCs w:val="20"/>
-                <w:lang w:eastAsia="es-CL"/>
-              </w:rPr>
-            </w:pPr>
-            <w:r>
-              <w:rPr>
-                <w:rFonts w:ascii="Calibri" w:hAnsi="Calibri" w:cs="Arial"/>
-                <w:i/>
-                <w:color w:val="548DD4"/>
-                <w:sz w:val="18"/>
-                <w:szCs w:val="20"/>
-                <w:lang w:eastAsia="es-CL"/>
-              </w:rPr>
-              <w:t>Planificada</w:t>
-            </w:r>
-          </w:p>
-        </w:tc>
-        <w:tc>
-          <w:tcPr>
-            <w:tcW w:w="850" w:type="dxa"/>
-          </w:tcPr>
-          <w:p>
-            <w:pPr>
-              <w:jc w:val="both"/>
-              <w:rPr>
-                <w:rFonts w:ascii="Calibri" w:hAnsi="Calibri" w:cs="Arial"/>
-                <w:i/>
-                <w:color w:val="548DD4"/>
-                <w:sz w:val="18"/>
-                <w:szCs w:val="20"/>
-                <w:lang w:eastAsia="es-CL"/>
-              </w:rPr>
-            </w:pPr>
-            <w:r>
-              <w:rPr>
-                <w:rFonts w:ascii="Calibri" w:hAnsi="Calibri" w:cs="Arial"/>
-                <w:i/>
-                <w:color w:val="548DD4"/>
-                <w:sz w:val="18"/>
-                <w:szCs w:val="20"/>
-                <w:lang w:eastAsia="es-CL"/>
-              </w:rPr>
-              <w:t>Sin ajustes</w:t>
-            </w:r>
-          </w:p>
-        </w:tc>
-      </w:tr>
-      <w:tr>
-        <w:trPr>
-          <w:trHeight w:val="1550"/>
-        </w:trPr>
-        <w:tc>
-          <w:tcPr>
-            <w:tcW w:w="1328" w:type="dxa"/>
-          </w:tcPr>
-          <w:p>
-            <w:pPr>
-              <w:jc w:val="both"/>
-              <w:rPr>
-                <w:i/>
-                <w:color w:val="548DD4"/>
-                <w:sz w:val="18"/>
-                <w:szCs w:val="18"/>
-              </w:rPr>
-            </w:pPr>
-            <w:r>
-              <w:rPr>
-                <w:i/>
-                <w:color w:val="548DD4"/>
-                <w:sz w:val="18"/>
-                <w:szCs w:val="18"/>
-              </w:rPr>
-              <w:lastRenderedPageBreak/>
-              <w:t>Realizar pruebas de certificación</w:t>
-            </w:r>
-          </w:p>
-        </w:tc>
-        <w:tc>
-          <w:tcPr>
-            <w:tcW w:w="1219" w:type="dxa"/>
-          </w:tcPr>
-          <w:p>
-            <w:pPr>
-              <w:jc w:val="both"/>
-              <w:rPr>
-                <w:i/>
-                <w:color w:val="548DD4"/>
-                <w:sz w:val="18"/>
-                <w:szCs w:val="18"/>
-              </w:rPr>
-            </w:pPr>
-            <w:r>
-              <w:rPr>
-                <w:i/>
-                <w:color w:val="548DD4"/>
-                <w:sz w:val="18"/>
-                <w:szCs w:val="18"/>
-              </w:rPr>
-              <w:t>QA</w:t>
-            </w:r>
-          </w:p>
-        </w:tc>
-        <w:tc>
-          <w:tcPr>
-            <w:tcW w:w="1134" w:type="dxa"/>
-          </w:tcPr>
-          <w:p>
-            <w:pPr>
-              <w:jc w:val="both"/>
-              <w:rPr>
-                <w:i/>
-                <w:color w:val="548DD4"/>
-                <w:sz w:val="18"/>
-                <w:szCs w:val="18"/>
-              </w:rPr>
-            </w:pPr>
-            <w:r>
-              <w:rPr>
-                <w:i/>
-                <w:color w:val="548DD4"/>
-                <w:sz w:val="18"/>
-                <w:szCs w:val="18"/>
-              </w:rPr>
-              <w:t>Appium, herramientas de software mayormente usadas para pruebas</w:t>
-            </w:r>
-          </w:p>
-        </w:tc>
-        <w:tc>
-          <w:tcPr>
-            <w:tcW w:w="1276" w:type="dxa"/>
-          </w:tcPr>
-          <w:p>
-            <w:pPr>
-              <w:jc w:val="both"/>
-              <w:rPr>
-                <w:rFonts w:ascii="Calibri" w:hAnsi="Calibri" w:cs="Arial"/>
-                <w:i/>
-                <w:color w:val="548DD4"/>
-                <w:sz w:val="18"/>
-                <w:szCs w:val="20"/>
-                <w:lang w:eastAsia="es-CL"/>
-              </w:rPr>
-            </w:pPr>
-            <w:r>
-              <w:rPr>
-                <w:i/>
-                <w:color w:val="548DD4"/>
-                <w:sz w:val="18"/>
-                <w:szCs w:val="18"/>
-              </w:rPr>
-              <w:t>A la finalización de cada sprint</w:t>
-            </w:r>
-          </w:p>
-        </w:tc>
-        <w:tc>
-          <w:tcPr>
-            <w:tcW w:w="1275" w:type="dxa"/>
-          </w:tcPr>
-          <w:p>
-            <w:pPr>
-              <w:jc w:val="both"/>
-              <w:rPr>
-                <w:rFonts w:ascii="Calibri" w:hAnsi="Calibri" w:cs="Arial"/>
-                <w:i/>
-                <w:color w:val="548DD4"/>
-                <w:sz w:val="18"/>
-                <w:szCs w:val="20"/>
-                <w:lang w:eastAsia="es-CL"/>
-              </w:rPr>
-            </w:pPr>
-            <w:r>
-              <w:rPr>
-                <w:rFonts w:ascii="Calibri" w:hAnsi="Calibri" w:cs="Arial"/>
-                <w:i/>
-                <w:color w:val="548DD4"/>
-                <w:sz w:val="18"/>
-                <w:szCs w:val="20"/>
-                <w:lang w:eastAsia="es-CL"/>
-              </w:rPr>
-              <w:t>Matias Acum</w:t>
             </w:r>
           </w:p>
         </w:tc>
@@ -3440,7 +3532,7 @@
                 <w:szCs w:val="20"/>
                 <w:lang w:eastAsia="es-CL"/>
               </w:rPr>
-              <w:t>No se han realizado ajustes al plan de trabajo</w:t>
+              <w:t>Se planea abandonar la idea de recomendaciones por parte del modelo, ya que de momento el sistema se desarrolló hacia una visión más empresarial, consideramos que las recomendaciones quedarían mucho mejor en un ámbito particular.</w:t>
             </w:r>
           </w:p>
         </w:tc>
@@ -3540,7 +3632,79 @@
                 <w:szCs w:val="20"/>
                 <w:lang w:eastAsia="es-CL"/>
               </w:rPr>
-              <w:t>Se presenta retraso en el desarrollo del modelo, esto debido a la demora en el desarrollo del back-end y front-end, se espera comenzar este desarrollo lo antes posible en cuanto back y front queden terminados</w:t>
+              <w:t>Se presenta retraso en el desarrollo del modelo, esto debido a la demora en el desarrollo del back-</w:t>
+            </w:r>
+            <w:proofErr w:type="spellStart"/>
+            <w:r>
+              <w:rPr>
+                <w:rFonts w:ascii="Calibri" w:hAnsi="Calibri" w:cs="Arial"/>
+                <w:i/>
+                <w:color w:val="548DD4"/>
+                <w:sz w:val="20"/>
+                <w:szCs w:val="20"/>
+                <w:lang w:eastAsia="es-CL"/>
+              </w:rPr>
+              <w:t>end</w:t>
+            </w:r>
+            <w:proofErr w:type="spellEnd"/>
+            <w:r>
+              <w:rPr>
+                <w:rFonts w:ascii="Calibri" w:hAnsi="Calibri" w:cs="Arial"/>
+                <w:i/>
+                <w:color w:val="548DD4"/>
+                <w:sz w:val="20"/>
+                <w:szCs w:val="20"/>
+                <w:lang w:eastAsia="es-CL"/>
+              </w:rPr>
+              <w:t xml:space="preserve"> y </w:t>
+            </w:r>
+            <w:proofErr w:type="spellStart"/>
+            <w:r>
+              <w:rPr>
+                <w:rFonts w:ascii="Calibri" w:hAnsi="Calibri" w:cs="Arial"/>
+                <w:i/>
+                <w:color w:val="548DD4"/>
+                <w:sz w:val="20"/>
+                <w:szCs w:val="20"/>
+                <w:lang w:eastAsia="es-CL"/>
+              </w:rPr>
+              <w:t>front-end</w:t>
+            </w:r>
+            <w:proofErr w:type="spellEnd"/>
+            <w:r>
+              <w:rPr>
+                <w:rFonts w:ascii="Calibri" w:hAnsi="Calibri" w:cs="Arial"/>
+                <w:i/>
+                <w:color w:val="548DD4"/>
+                <w:sz w:val="20"/>
+                <w:szCs w:val="20"/>
+                <w:lang w:eastAsia="es-CL"/>
+              </w:rPr>
+              <w:t xml:space="preserve">, se espera comenzar este desarrollo lo antes posible en cuanto back y </w:t>
+            </w:r>
+            <w:proofErr w:type="spellStart"/>
+            <w:r>
+              <w:rPr>
+                <w:rFonts w:ascii="Calibri" w:hAnsi="Calibri" w:cs="Arial"/>
+                <w:i/>
+                <w:color w:val="548DD4"/>
+                <w:sz w:val="20"/>
+                <w:szCs w:val="20"/>
+                <w:lang w:eastAsia="es-CL"/>
+              </w:rPr>
+              <w:t>front</w:t>
+            </w:r>
+            <w:proofErr w:type="spellEnd"/>
+            <w:r>
+              <w:rPr>
+                <w:rFonts w:ascii="Calibri" w:hAnsi="Calibri" w:cs="Arial"/>
+                <w:i/>
+                <w:color w:val="548DD4"/>
+                <w:sz w:val="20"/>
+                <w:szCs w:val="20"/>
+                <w:lang w:eastAsia="es-CL"/>
+              </w:rPr>
+              <w:t xml:space="preserve"> queden terminados</w:t>
             </w:r>
           </w:p>
         </w:tc>
@@ -5295,12 +5459,9 @@
 </file>
 
 <file path=customXml/item1.xml><?xml version="1.0" encoding="utf-8"?>
-<?mso-contentType ?>
-<FormTemplates xmlns="http://schemas.microsoft.com/sharepoint/v3/contenttype/forms">
-  <Display>DocumentLibraryForm</Display>
-  <Edit>DocumentLibraryForm</Edit>
-  <New>DocumentLibraryForm</New>
-</FormTemplates>
+<p:properties xmlns:p="http://schemas.microsoft.com/office/2006/metadata/properties" xmlns:xsi="http://www.w3.org/2001/XMLSchema-instance" xmlns:pc="http://schemas.microsoft.com/office/infopath/2007/PartnerControls">
+  <documentManagement/>
+</p:properties>
 </file>
 
 <file path=customXml/item2.xml><?xml version="1.0" encoding="utf-8"?>
@@ -5436,15 +5597,19 @@
 </file>
 
 <file path=customXml/item3.xml><?xml version="1.0" encoding="utf-8"?>
-<p:properties xmlns:p="http://schemas.microsoft.com/office/2006/metadata/properties" xmlns:xsi="http://www.w3.org/2001/XMLSchema-instance" xmlns:pc="http://schemas.microsoft.com/office/infopath/2007/PartnerControls">
-  <documentManagement/>
-</p:properties>
+<?mso-contentType ?>
+<FormTemplates xmlns="http://schemas.microsoft.com/sharepoint/v3/contenttype/forms">
+  <Display>DocumentLibraryForm</Display>
+  <Edit>DocumentLibraryForm</Edit>
+  <New>DocumentLibraryForm</New>
+</FormTemplates>
 </file>
 
 <file path=customXml/itemProps1.xml><?xml version="1.0" encoding="utf-8"?>
-<ds:datastoreItem xmlns:ds="http://schemas.openxmlformats.org/officeDocument/2006/customXml" ds:itemID="{D51C61E4-DB75-4684-AD25-71F546404E96}">
+<ds:datastoreItem xmlns:ds="http://schemas.openxmlformats.org/officeDocument/2006/customXml" ds:itemID="{46CA5683-AF87-4E40-B841-2E23A3B52406}">
   <ds:schemaRefs>
-    <ds:schemaRef ds:uri="http://schemas.microsoft.com/sharepoint/v3/contenttype/forms"/>
+    <ds:schemaRef ds:uri="http://schemas.microsoft.com/office/2006/metadata/properties"/>
+    <ds:schemaRef ds:uri="http://schemas.microsoft.com/office/infopath/2007/PartnerControls"/>
   </ds:schemaRefs>
 </ds:datastoreItem>
 </file>
@@ -5468,10 +5633,9 @@
 </file>
 
 <file path=customXml/itemProps3.xml><?xml version="1.0" encoding="utf-8"?>
-<ds:datastoreItem xmlns:ds="http://schemas.openxmlformats.org/officeDocument/2006/customXml" ds:itemID="{46CA5683-AF87-4E40-B841-2E23A3B52406}">
+<ds:datastoreItem xmlns:ds="http://schemas.openxmlformats.org/officeDocument/2006/customXml" ds:itemID="{D51C61E4-DB75-4684-AD25-71F546404E96}">
   <ds:schemaRefs>
-    <ds:schemaRef ds:uri="http://schemas.microsoft.com/office/2006/metadata/properties"/>
-    <ds:schemaRef ds:uri="http://schemas.microsoft.com/office/infopath/2007/PartnerControls"/>
+    <ds:schemaRef ds:uri="http://schemas.microsoft.com/sharepoint/v3/contenttype/forms"/>
   </ds:schemaRefs>
 </ds:datastoreItem>
 </file>
</xml_diff>